<commit_message>
week 3 ass part 1
</commit_message>
<xml_diff>
--- a/Capstone.docx
+++ b/Capstone.docx
@@ -22,7 +22,7 @@
     </w:p>
     <w:p>
       <w:pPr>
-        <w:pStyle w:val="3"/>
+        <w:pStyle w:val="4"/>
         <w:numPr>
           <w:ilvl w:val="0"/>
           <w:numId w:val="1"/>
@@ -44,19 +44,655 @@
     <w:p>
       <w:pPr>
         <w:rPr>
-          <w:rFonts w:hint="default"/>
-          <w:lang w:val="en-US" w:eastAsia="zh-CN"/>
-        </w:rPr>
-      </w:pPr>
-      <w:r>
-        <w:rPr>
           <w:rFonts w:hint="eastAsia"/>
           <w:lang w:val="en-US" w:eastAsia="zh-CN"/>
         </w:rPr>
+      </w:pPr>
+      <w:r>
+        <w:rPr>
+          <w:rFonts w:hint="eastAsia"/>
+          <w:lang w:val="en-US" w:eastAsia="zh-CN"/>
+        </w:rPr>
         <w:t>For location data.</w:t>
+      </w:r>
+    </w:p>
+    <w:p>
+      <w:pPr>
+        <w:rPr>
+          <w:rFonts w:hint="eastAsia"/>
+          <w:lang w:val="en-US" w:eastAsia="zh-CN"/>
+        </w:rPr>
+      </w:pPr>
+    </w:p>
+    <w:p>
+      <w:pPr>
+        <w:pStyle w:val="5"/>
+        <w:numPr>
+          <w:ilvl w:val="0"/>
+          <w:numId w:val="1"/>
+        </w:numPr>
+        <w:bidi w:val="0"/>
+        <w:ind w:left="420" w:leftChars="0" w:hanging="420" w:firstLineChars="0"/>
+        <w:rPr>
+          <w:rFonts w:hint="default"/>
+          <w:lang w:val="en-US" w:eastAsia="zh-CN"/>
+        </w:rPr>
+      </w:pPr>
+      <w:r>
+        <w:rPr>
+          <w:rFonts w:hint="eastAsia"/>
+          <w:lang w:val="en-US" w:eastAsia="zh-CN"/>
+        </w:rPr>
+        <w:t>Using Foursquare API</w:t>
+      </w:r>
+    </w:p>
+    <w:p>
+      <w:pPr>
+        <w:rPr>
+          <w:rFonts w:hint="default"/>
+          <w:lang w:val="en-US" w:eastAsia="zh-CN"/>
+        </w:rPr>
+      </w:pPr>
+      <w:r>
+        <w:rPr>
+          <w:rFonts w:hint="default"/>
+          <w:lang w:val="en-US" w:eastAsia="zh-CN"/>
+        </w:rPr>
+        <w:drawing>
+          <wp:inline distT="0" distB="0" distL="114300" distR="114300">
+            <wp:extent cx="5271770" cy="2887345"/>
+            <wp:effectExtent l="0" t="0" r="1270" b="8255"/>
+            <wp:docPr id="1" name="图片 1" descr="1608901852(1)"/>
+            <wp:cNvGraphicFramePr>
+              <a:graphicFrameLocks xmlns:a="http://schemas.openxmlformats.org/drawingml/2006/main" noChangeAspect="1"/>
+            </wp:cNvGraphicFramePr>
+            <a:graphic xmlns:a="http://schemas.openxmlformats.org/drawingml/2006/main">
+              <a:graphicData uri="http://schemas.openxmlformats.org/drawingml/2006/picture">
+                <pic:pic xmlns:pic="http://schemas.openxmlformats.org/drawingml/2006/picture">
+                  <pic:nvPicPr>
+                    <pic:cNvPr id="1" name="图片 1" descr="1608901852(1)"/>
+                    <pic:cNvPicPr>
+                      <a:picLocks noChangeAspect="1"/>
+                    </pic:cNvPicPr>
+                  </pic:nvPicPr>
+                  <pic:blipFill>
+                    <a:blip r:embed="rId4"/>
+                    <a:stretch>
+                      <a:fillRect/>
+                    </a:stretch>
+                  </pic:blipFill>
+                  <pic:spPr>
+                    <a:xfrm>
+                      <a:off x="0" y="0"/>
+                      <a:ext cx="5271770" cy="2887345"/>
+                    </a:xfrm>
+                    <a:prstGeom prst="rect">
+                      <a:avLst/>
+                    </a:prstGeom>
+                  </pic:spPr>
+                </pic:pic>
+              </a:graphicData>
+            </a:graphic>
+          </wp:inline>
+        </w:drawing>
+      </w:r>
+    </w:p>
+    <w:p>
+      <w:pPr>
+        <w:rPr>
+          <w:rFonts w:hint="default"/>
+          <w:lang w:val="en-US" w:eastAsia="zh-CN"/>
+        </w:rPr>
+      </w:pPr>
+      <w:r>
+        <w:rPr>
+          <w:rFonts w:hint="default"/>
+          <w:lang w:val="en-US" w:eastAsia="zh-CN"/>
+        </w:rPr>
+        <w:drawing>
+          <wp:inline distT="0" distB="0" distL="114300" distR="114300">
+            <wp:extent cx="5268595" cy="1999615"/>
+            <wp:effectExtent l="0" t="0" r="4445" b="12065"/>
+            <wp:docPr id="2" name="图片 2" descr="1608901907(1)"/>
+            <wp:cNvGraphicFramePr>
+              <a:graphicFrameLocks xmlns:a="http://schemas.openxmlformats.org/drawingml/2006/main" noChangeAspect="1"/>
+            </wp:cNvGraphicFramePr>
+            <a:graphic xmlns:a="http://schemas.openxmlformats.org/drawingml/2006/main">
+              <a:graphicData uri="http://schemas.openxmlformats.org/drawingml/2006/picture">
+                <pic:pic xmlns:pic="http://schemas.openxmlformats.org/drawingml/2006/picture">
+                  <pic:nvPicPr>
+                    <pic:cNvPr id="2" name="图片 2" descr="1608901907(1)"/>
+                    <pic:cNvPicPr>
+                      <a:picLocks noChangeAspect="1"/>
+                    </pic:cNvPicPr>
+                  </pic:nvPicPr>
+                  <pic:blipFill>
+                    <a:blip r:embed="rId5"/>
+                    <a:stretch>
+                      <a:fillRect/>
+                    </a:stretch>
+                  </pic:blipFill>
+                  <pic:spPr>
+                    <a:xfrm>
+                      <a:off x="0" y="0"/>
+                      <a:ext cx="5268595" cy="1999615"/>
+                    </a:xfrm>
+                    <a:prstGeom prst="rect">
+                      <a:avLst/>
+                    </a:prstGeom>
+                  </pic:spPr>
+                </pic:pic>
+              </a:graphicData>
+            </a:graphic>
+          </wp:inline>
+        </w:drawing>
+      </w:r>
+    </w:p>
+    <w:p>
+      <w:pPr>
+        <w:rPr>
+          <w:rFonts w:hint="default"/>
+          <w:lang w:val="en-US" w:eastAsia="zh-CN"/>
+        </w:rPr>
+      </w:pPr>
+      <w:r>
+        <w:rPr>
+          <w:rFonts w:hint="default"/>
+          <w:lang w:val="en-US" w:eastAsia="zh-CN"/>
+        </w:rPr>
+        <w:drawing>
+          <wp:inline distT="0" distB="0" distL="114300" distR="114300">
+            <wp:extent cx="5270500" cy="2980690"/>
+            <wp:effectExtent l="0" t="0" r="2540" b="6350"/>
+            <wp:docPr id="3" name="图片 3" descr="1608902379(1)"/>
+            <wp:cNvGraphicFramePr>
+              <a:graphicFrameLocks xmlns:a="http://schemas.openxmlformats.org/drawingml/2006/main" noChangeAspect="1"/>
+            </wp:cNvGraphicFramePr>
+            <a:graphic xmlns:a="http://schemas.openxmlformats.org/drawingml/2006/main">
+              <a:graphicData uri="http://schemas.openxmlformats.org/drawingml/2006/picture">
+                <pic:pic xmlns:pic="http://schemas.openxmlformats.org/drawingml/2006/picture">
+                  <pic:nvPicPr>
+                    <pic:cNvPr id="3" name="图片 3" descr="1608902379(1)"/>
+                    <pic:cNvPicPr>
+                      <a:picLocks noChangeAspect="1"/>
+                    </pic:cNvPicPr>
+                  </pic:nvPicPr>
+                  <pic:blipFill>
+                    <a:blip r:embed="rId6"/>
+                    <a:stretch>
+                      <a:fillRect/>
+                    </a:stretch>
+                  </pic:blipFill>
+                  <pic:spPr>
+                    <a:xfrm>
+                      <a:off x="0" y="0"/>
+                      <a:ext cx="5270500" cy="2980690"/>
+                    </a:xfrm>
+                    <a:prstGeom prst="rect">
+                      <a:avLst/>
+                    </a:prstGeom>
+                  </pic:spPr>
+                </pic:pic>
+              </a:graphicData>
+            </a:graphic>
+          </wp:inline>
+        </w:drawing>
+      </w:r>
+    </w:p>
+    <w:p>
+      <w:pPr>
+        <w:rPr>
+          <w:rFonts w:hint="default"/>
+          <w:lang w:val="en-US" w:eastAsia="zh-CN"/>
+        </w:rPr>
+      </w:pPr>
+    </w:p>
+    <w:p>
+      <w:pPr>
+        <w:rPr>
+          <w:rFonts w:hint="default"/>
+          <w:lang w:val="en-US" w:eastAsia="zh-CN"/>
+        </w:rPr>
+      </w:pPr>
+      <w:r>
+        <w:rPr>
+          <w:rFonts w:hint="default"/>
+          <w:lang w:val="en-US" w:eastAsia="zh-CN"/>
+        </w:rPr>
+        <w:drawing>
+          <wp:inline distT="0" distB="0" distL="114300" distR="114300">
+            <wp:extent cx="5273675" cy="2752090"/>
+            <wp:effectExtent l="0" t="0" r="14605" b="6350"/>
+            <wp:docPr id="4" name="图片 4" descr="1608902470(1)"/>
+            <wp:cNvGraphicFramePr>
+              <a:graphicFrameLocks xmlns:a="http://schemas.openxmlformats.org/drawingml/2006/main" noChangeAspect="1"/>
+            </wp:cNvGraphicFramePr>
+            <a:graphic xmlns:a="http://schemas.openxmlformats.org/drawingml/2006/main">
+              <a:graphicData uri="http://schemas.openxmlformats.org/drawingml/2006/picture">
+                <pic:pic xmlns:pic="http://schemas.openxmlformats.org/drawingml/2006/picture">
+                  <pic:nvPicPr>
+                    <pic:cNvPr id="4" name="图片 4" descr="1608902470(1)"/>
+                    <pic:cNvPicPr>
+                      <a:picLocks noChangeAspect="1"/>
+                    </pic:cNvPicPr>
+                  </pic:nvPicPr>
+                  <pic:blipFill>
+                    <a:blip r:embed="rId7"/>
+                    <a:stretch>
+                      <a:fillRect/>
+                    </a:stretch>
+                  </pic:blipFill>
+                  <pic:spPr>
+                    <a:xfrm>
+                      <a:off x="0" y="0"/>
+                      <a:ext cx="5273675" cy="2752090"/>
+                    </a:xfrm>
+                    <a:prstGeom prst="rect">
+                      <a:avLst/>
+                    </a:prstGeom>
+                  </pic:spPr>
+                </pic:pic>
+              </a:graphicData>
+            </a:graphic>
+          </wp:inline>
+        </w:drawing>
+      </w:r>
+    </w:p>
+    <w:p>
+      <w:pPr>
+        <w:rPr>
+          <w:rFonts w:hint="default"/>
+          <w:lang w:val="en-US" w:eastAsia="zh-CN"/>
+        </w:rPr>
+      </w:pPr>
+    </w:p>
+    <w:p>
+      <w:pPr>
+        <w:rPr>
+          <w:rFonts w:hint="default"/>
+          <w:lang w:val="en-US" w:eastAsia="zh-CN"/>
+        </w:rPr>
+      </w:pPr>
+      <w:r>
+        <w:rPr>
+          <w:rFonts w:hint="default"/>
+          <w:lang w:val="en-US" w:eastAsia="zh-CN"/>
+        </w:rPr>
+        <w:drawing>
+          <wp:inline distT="0" distB="0" distL="114300" distR="114300">
+            <wp:extent cx="5274310" cy="1762125"/>
+            <wp:effectExtent l="0" t="0" r="13970" b="5715"/>
+            <wp:docPr id="5" name="图片 5" descr="1608902487(1)"/>
+            <wp:cNvGraphicFramePr>
+              <a:graphicFrameLocks xmlns:a="http://schemas.openxmlformats.org/drawingml/2006/main" noChangeAspect="1"/>
+            </wp:cNvGraphicFramePr>
+            <a:graphic xmlns:a="http://schemas.openxmlformats.org/drawingml/2006/main">
+              <a:graphicData uri="http://schemas.openxmlformats.org/drawingml/2006/picture">
+                <pic:pic xmlns:pic="http://schemas.openxmlformats.org/drawingml/2006/picture">
+                  <pic:nvPicPr>
+                    <pic:cNvPr id="5" name="图片 5" descr="1608902487(1)"/>
+                    <pic:cNvPicPr>
+                      <a:picLocks noChangeAspect="1"/>
+                    </pic:cNvPicPr>
+                  </pic:nvPicPr>
+                  <pic:blipFill>
+                    <a:blip r:embed="rId8"/>
+                    <a:stretch>
+                      <a:fillRect/>
+                    </a:stretch>
+                  </pic:blipFill>
+                  <pic:spPr>
+                    <a:xfrm>
+                      <a:off x="0" y="0"/>
+                      <a:ext cx="5274310" cy="1762125"/>
+                    </a:xfrm>
+                    <a:prstGeom prst="rect">
+                      <a:avLst/>
+                    </a:prstGeom>
+                  </pic:spPr>
+                </pic:pic>
+              </a:graphicData>
+            </a:graphic>
+          </wp:inline>
+        </w:drawing>
+      </w:r>
+    </w:p>
+    <w:p>
+      <w:pPr>
+        <w:rPr>
+          <w:rFonts w:hint="default"/>
+          <w:lang w:val="en-US" w:eastAsia="zh-CN"/>
+        </w:rPr>
+      </w:pPr>
+    </w:p>
+    <w:p>
+      <w:pPr>
+        <w:rPr>
+          <w:rFonts w:hint="default"/>
+          <w:lang w:val="en-US" w:eastAsia="zh-CN"/>
+        </w:rPr>
+      </w:pPr>
+    </w:p>
+    <w:p>
+      <w:pPr>
+        <w:rPr>
+          <w:rFonts w:hint="default"/>
+          <w:lang w:val="en-US" w:eastAsia="zh-CN"/>
+        </w:rPr>
+      </w:pPr>
+    </w:p>
+    <w:p>
+      <w:pPr>
+        <w:rPr>
+          <w:rFonts w:hint="default"/>
+          <w:lang w:val="en-US" w:eastAsia="zh-CN"/>
+        </w:rPr>
+      </w:pPr>
+      <w:r>
+        <w:rPr>
+          <w:rFonts w:hint="default"/>
+          <w:lang w:val="en-US" w:eastAsia="zh-CN"/>
+        </w:rPr>
+        <w:drawing>
+          <wp:inline distT="0" distB="0" distL="114300" distR="114300">
+            <wp:extent cx="5271135" cy="1617345"/>
+            <wp:effectExtent l="0" t="0" r="1905" b="13335"/>
+            <wp:docPr id="6" name="图片 6" descr="1608902552(1)"/>
+            <wp:cNvGraphicFramePr>
+              <a:graphicFrameLocks xmlns:a="http://schemas.openxmlformats.org/drawingml/2006/main" noChangeAspect="1"/>
+            </wp:cNvGraphicFramePr>
+            <a:graphic xmlns:a="http://schemas.openxmlformats.org/drawingml/2006/main">
+              <a:graphicData uri="http://schemas.openxmlformats.org/drawingml/2006/picture">
+                <pic:pic xmlns:pic="http://schemas.openxmlformats.org/drawingml/2006/picture">
+                  <pic:nvPicPr>
+                    <pic:cNvPr id="6" name="图片 6" descr="1608902552(1)"/>
+                    <pic:cNvPicPr>
+                      <a:picLocks noChangeAspect="1"/>
+                    </pic:cNvPicPr>
+                  </pic:nvPicPr>
+                  <pic:blipFill>
+                    <a:blip r:embed="rId9"/>
+                    <a:stretch>
+                      <a:fillRect/>
+                    </a:stretch>
+                  </pic:blipFill>
+                  <pic:spPr>
+                    <a:xfrm>
+                      <a:off x="0" y="0"/>
+                      <a:ext cx="5271135" cy="1617345"/>
+                    </a:xfrm>
+                    <a:prstGeom prst="rect">
+                      <a:avLst/>
+                    </a:prstGeom>
+                  </pic:spPr>
+                </pic:pic>
+              </a:graphicData>
+            </a:graphic>
+          </wp:inline>
+        </w:drawing>
+      </w:r>
+    </w:p>
+    <w:p>
+      <w:pPr>
+        <w:rPr>
+          <w:rFonts w:hint="default"/>
+          <w:lang w:val="en-US" w:eastAsia="zh-CN"/>
+        </w:rPr>
+      </w:pPr>
+      <w:r>
+        <w:rPr>
+          <w:rFonts w:hint="default"/>
+          <w:lang w:val="en-US" w:eastAsia="zh-CN"/>
+        </w:rPr>
+        <w:drawing>
+          <wp:inline distT="0" distB="0" distL="114300" distR="114300">
+            <wp:extent cx="5268595" cy="2773045"/>
+            <wp:effectExtent l="0" t="0" r="4445" b="635"/>
+            <wp:docPr id="7" name="图片 7" descr="1608902587(1)"/>
+            <wp:cNvGraphicFramePr>
+              <a:graphicFrameLocks xmlns:a="http://schemas.openxmlformats.org/drawingml/2006/main" noChangeAspect="1"/>
+            </wp:cNvGraphicFramePr>
+            <a:graphic xmlns:a="http://schemas.openxmlformats.org/drawingml/2006/main">
+              <a:graphicData uri="http://schemas.openxmlformats.org/drawingml/2006/picture">
+                <pic:pic xmlns:pic="http://schemas.openxmlformats.org/drawingml/2006/picture">
+                  <pic:nvPicPr>
+                    <pic:cNvPr id="7" name="图片 7" descr="1608902587(1)"/>
+                    <pic:cNvPicPr>
+                      <a:picLocks noChangeAspect="1"/>
+                    </pic:cNvPicPr>
+                  </pic:nvPicPr>
+                  <pic:blipFill>
+                    <a:blip r:embed="rId10"/>
+                    <a:stretch>
+                      <a:fillRect/>
+                    </a:stretch>
+                  </pic:blipFill>
+                  <pic:spPr>
+                    <a:xfrm>
+                      <a:off x="0" y="0"/>
+                      <a:ext cx="5268595" cy="2773045"/>
+                    </a:xfrm>
+                    <a:prstGeom prst="rect">
+                      <a:avLst/>
+                    </a:prstGeom>
+                  </pic:spPr>
+                </pic:pic>
+              </a:graphicData>
+            </a:graphic>
+          </wp:inline>
+        </w:drawing>
+      </w:r>
+    </w:p>
+    <w:p>
+      <w:pPr>
+        <w:rPr>
+          <w:rFonts w:hint="default"/>
+          <w:lang w:val="en-US" w:eastAsia="zh-CN"/>
+        </w:rPr>
+      </w:pPr>
+    </w:p>
+    <w:p>
+      <w:pPr>
+        <w:rPr>
+          <w:rFonts w:hint="default"/>
+          <w:lang w:val="en-US" w:eastAsia="zh-CN"/>
+        </w:rPr>
+      </w:pPr>
+    </w:p>
+    <w:p>
+      <w:pPr>
+        <w:pStyle w:val="5"/>
+        <w:numPr>
+          <w:ilvl w:val="0"/>
+          <w:numId w:val="1"/>
+        </w:numPr>
+        <w:bidi w:val="0"/>
+        <w:ind w:left="420" w:leftChars="0" w:hanging="420" w:firstLineChars="0"/>
+        <w:rPr>
+          <w:rFonts w:hint="default"/>
+          <w:lang w:val="en-US" w:eastAsia="zh-CN"/>
+        </w:rPr>
+      </w:pPr>
+      <w:r>
+        <w:rPr>
+          <w:rFonts w:hint="eastAsia"/>
+          <w:lang w:val="en-US" w:eastAsia="zh-CN"/>
+        </w:rPr>
+        <w:t>Clustering in Foursquare</w:t>
+      </w:r>
+    </w:p>
+    <w:p>
+      <w:pPr>
+        <w:rPr>
+          <w:rFonts w:hint="eastAsia"/>
+          <w:lang w:val="en-US" w:eastAsia="zh-CN"/>
+        </w:rPr>
+      </w:pPr>
+    </w:p>
+    <w:p>
+      <w:pPr>
+        <w:pStyle w:val="5"/>
+        <w:numPr>
+          <w:ilvl w:val="0"/>
+          <w:numId w:val="1"/>
+        </w:numPr>
+        <w:bidi w:val="0"/>
+        <w:ind w:left="420" w:leftChars="0" w:hanging="420" w:firstLineChars="0"/>
+        <w:rPr>
+          <w:rFonts w:hint="default"/>
+          <w:lang w:val="en-US" w:eastAsia="zh-CN"/>
+        </w:rPr>
+      </w:pPr>
+      <w:r>
+        <w:rPr>
+          <w:rFonts w:hint="eastAsia"/>
+          <w:lang w:val="en-US" w:eastAsia="zh-CN"/>
+        </w:rPr>
+        <w:t>Other implementation tricks</w:t>
+      </w:r>
+    </w:p>
+    <w:p>
+      <w:pPr>
+        <w:numPr>
+          <w:ilvl w:val="0"/>
+          <w:numId w:val="2"/>
+        </w:numPr>
+        <w:rPr>
+          <w:rFonts w:hint="default"/>
+          <w:lang w:val="en-US" w:eastAsia="zh-CN"/>
+        </w:rPr>
+      </w:pPr>
+      <w:r>
+        <w:rPr>
+          <w:rFonts w:hint="eastAsia"/>
+          <w:lang w:val="en-US" w:eastAsia="zh-CN"/>
+        </w:rPr>
+        <w:t>Add a row to a dataframe</w:t>
+      </w:r>
+    </w:p>
+    <w:p>
+      <w:pPr>
+        <w:rPr>
+          <w:rFonts w:hint="default"/>
+          <w:lang w:val="en-US" w:eastAsia="zh-CN"/>
+        </w:rPr>
+      </w:pPr>
+      <w:r>
+        <w:rPr>
+          <w:rFonts w:hint="default"/>
+          <w:lang w:val="en-US" w:eastAsia="zh-CN"/>
+        </w:rPr>
+        <w:drawing>
+          <wp:inline distT="0" distB="0" distL="114300" distR="114300">
+            <wp:extent cx="5273675" cy="612140"/>
+            <wp:effectExtent l="0" t="0" r="14605" b="12700"/>
+            <wp:docPr id="8" name="图片 8" descr="1609054681(1)"/>
+            <wp:cNvGraphicFramePr>
+              <a:graphicFrameLocks xmlns:a="http://schemas.openxmlformats.org/drawingml/2006/main" noChangeAspect="1"/>
+            </wp:cNvGraphicFramePr>
+            <a:graphic xmlns:a="http://schemas.openxmlformats.org/drawingml/2006/main">
+              <a:graphicData uri="http://schemas.openxmlformats.org/drawingml/2006/picture">
+                <pic:pic xmlns:pic="http://schemas.openxmlformats.org/drawingml/2006/picture">
+                  <pic:nvPicPr>
+                    <pic:cNvPr id="8" name="图片 8" descr="1609054681(1)"/>
+                    <pic:cNvPicPr>
+                      <a:picLocks noChangeAspect="1"/>
+                    </pic:cNvPicPr>
+                  </pic:nvPicPr>
+                  <pic:blipFill>
+                    <a:blip r:embed="rId11"/>
+                    <a:stretch>
+                      <a:fillRect/>
+                    </a:stretch>
+                  </pic:blipFill>
+                  <pic:spPr>
+                    <a:xfrm>
+                      <a:off x="0" y="0"/>
+                      <a:ext cx="5273675" cy="612140"/>
+                    </a:xfrm>
+                    <a:prstGeom prst="rect">
+                      <a:avLst/>
+                    </a:prstGeom>
+                  </pic:spPr>
+                </pic:pic>
+              </a:graphicData>
+            </a:graphic>
+          </wp:inline>
+        </w:drawing>
+      </w:r>
+    </w:p>
+    <w:p>
+      <w:pPr>
+        <w:numPr>
+          <w:ilvl w:val="0"/>
+          <w:numId w:val="2"/>
+        </w:numPr>
+        <w:ind w:left="0" w:leftChars="0" w:firstLine="0" w:firstLineChars="0"/>
+        <w:rPr>
+          <w:rFonts w:hint="default"/>
+          <w:lang w:val="en-US" w:eastAsia="zh-CN"/>
+        </w:rPr>
+      </w:pPr>
+      <w:r>
+        <w:rPr>
+          <w:rFonts w:hint="eastAsia"/>
+          <w:lang w:val="en-US" w:eastAsia="zh-CN"/>
+        </w:rPr>
+        <w:t>Add as the first column to a dataframe</w:t>
       </w:r>
       <w:bookmarkStart w:id="0" w:name="_GoBack"/>
       <w:bookmarkEnd w:id="0"/>
+    </w:p>
+    <w:p>
+      <w:pPr>
+        <w:rPr>
+          <w:rFonts w:hint="default"/>
+          <w:lang w:val="en-US" w:eastAsia="zh-CN"/>
+        </w:rPr>
+      </w:pPr>
+      <w:r>
+        <w:rPr>
+          <w:rFonts w:hint="default"/>
+          <w:lang w:val="en-US" w:eastAsia="zh-CN"/>
+        </w:rPr>
+        <w:drawing>
+          <wp:inline distT="0" distB="0" distL="114300" distR="114300">
+            <wp:extent cx="5270500" cy="465455"/>
+            <wp:effectExtent l="0" t="0" r="2540" b="6985"/>
+            <wp:docPr id="9" name="图片 9" descr="1609058331(1)"/>
+            <wp:cNvGraphicFramePr>
+              <a:graphicFrameLocks xmlns:a="http://schemas.openxmlformats.org/drawingml/2006/main" noChangeAspect="1"/>
+            </wp:cNvGraphicFramePr>
+            <a:graphic xmlns:a="http://schemas.openxmlformats.org/drawingml/2006/main">
+              <a:graphicData uri="http://schemas.openxmlformats.org/drawingml/2006/picture">
+                <pic:pic xmlns:pic="http://schemas.openxmlformats.org/drawingml/2006/picture">
+                  <pic:nvPicPr>
+                    <pic:cNvPr id="9" name="图片 9" descr="1609058331(1)"/>
+                    <pic:cNvPicPr>
+                      <a:picLocks noChangeAspect="1"/>
+                    </pic:cNvPicPr>
+                  </pic:nvPicPr>
+                  <pic:blipFill>
+                    <a:blip r:embed="rId12"/>
+                    <a:stretch>
+                      <a:fillRect/>
+                    </a:stretch>
+                  </pic:blipFill>
+                  <pic:spPr>
+                    <a:xfrm>
+                      <a:off x="0" y="0"/>
+                      <a:ext cx="5270500" cy="465455"/>
+                    </a:xfrm>
+                    <a:prstGeom prst="rect">
+                      <a:avLst/>
+                    </a:prstGeom>
+                  </pic:spPr>
+                </pic:pic>
+              </a:graphicData>
+            </a:graphic>
+          </wp:inline>
+        </w:drawing>
+      </w:r>
     </w:p>
     <w:sectPr>
       <w:pgSz w:w="11906" w:h="16838"/>
@@ -87,8 +723,23 @@
       </w:rPr>
     </w:lvl>
   </w:abstractNum>
+  <w:abstractNum w:abstractNumId="1">
+    <w:nsid w:val="6F083713"/>
+    <w:multiLevelType w:val="singleLevel"/>
+    <w:tmpl w:val="6F083713"/>
+    <w:lvl w:ilvl="0" w:tentative="0">
+      <w:start w:val="1"/>
+      <w:numFmt w:val="decimal"/>
+      <w:suff w:val="space"/>
+      <w:lvlText w:val="%1."/>
+      <w:lvlJc w:val="left"/>
+    </w:lvl>
+  </w:abstractNum>
   <w:num w:numId="1">
     <w:abstractNumId w:val="0"/>
+  </w:num>
+  <w:num w:numId="2">
+    <w:abstractNumId w:val="1"/>
   </w:num>
 </w:numbering>
 </file>
@@ -106,9 +757,9 @@
     <w:lsdException w:qFormat="1" w:unhideWhenUsed="0" w:uiPriority="0" w:semiHidden="0" w:name="Normal"/>
     <w:lsdException w:qFormat="1" w:unhideWhenUsed="0" w:uiPriority="0" w:semiHidden="0" w:name="heading 1"/>
     <w:lsdException w:qFormat="1" w:uiPriority="0" w:name="heading 2"/>
-    <w:lsdException w:qFormat="1" w:uiPriority="0" w:name="heading 3"/>
+    <w:lsdException w:qFormat="1" w:uiPriority="0" w:semiHidden="0" w:name="heading 3"/>
     <w:lsdException w:qFormat="1" w:uiPriority="0" w:semiHidden="0" w:name="heading 4"/>
-    <w:lsdException w:qFormat="1" w:uiPriority="0" w:name="heading 5"/>
+    <w:lsdException w:qFormat="1" w:uiPriority="0" w:semiHidden="0" w:name="heading 5"/>
     <w:lsdException w:qFormat="1" w:uiPriority="0" w:name="heading 6"/>
     <w:lsdException w:qFormat="1" w:uiPriority="0" w:name="heading 7"/>
     <w:lsdException w:qFormat="1" w:uiPriority="0" w:name="heading 8"/>
@@ -387,6 +1038,24 @@
     </w:rPr>
   </w:style>
   <w:style w:type="paragraph" w:styleId="3">
+    <w:name w:val="heading 3"/>
+    <w:basedOn w:val="1"/>
+    <w:next w:val="1"/>
+    <w:unhideWhenUsed/>
+    <w:qFormat/>
+    <w:uiPriority w:val="0"/>
+    <w:pPr>
+      <w:keepNext/>
+      <w:keepLines/>
+      <w:spacing w:before="260" w:beforeLines="0" w:beforeAutospacing="0" w:after="260" w:afterLines="0" w:afterAutospacing="0" w:line="413" w:lineRule="auto"/>
+      <w:outlineLvl w:val="2"/>
+    </w:pPr>
+    <w:rPr>
+      <w:b/>
+      <w:sz w:val="32"/>
+    </w:rPr>
+  </w:style>
+  <w:style w:type="paragraph" w:styleId="4">
     <w:name w:val="heading 4"/>
     <w:basedOn w:val="1"/>
     <w:next w:val="1"/>
@@ -405,12 +1074,30 @@
       <w:sz w:val="28"/>
     </w:rPr>
   </w:style>
-  <w:style w:type="character" w:default="1" w:styleId="5">
+  <w:style w:type="paragraph" w:styleId="5">
+    <w:name w:val="heading 5"/>
+    <w:basedOn w:val="1"/>
+    <w:next w:val="1"/>
+    <w:unhideWhenUsed/>
+    <w:qFormat/>
+    <w:uiPriority w:val="0"/>
+    <w:pPr>
+      <w:keepNext/>
+      <w:keepLines/>
+      <w:spacing w:before="280" w:beforeLines="0" w:beforeAutospacing="0" w:after="290" w:afterLines="0" w:afterAutospacing="0" w:line="372" w:lineRule="auto"/>
+      <w:outlineLvl w:val="4"/>
+    </w:pPr>
+    <w:rPr>
+      <w:b/>
+      <w:sz w:val="28"/>
+    </w:rPr>
+  </w:style>
+  <w:style w:type="character" w:default="1" w:styleId="7">
     <w:name w:val="Default Paragraph Font"/>
     <w:semiHidden/>
     <w:uiPriority w:val="0"/>
   </w:style>
-  <w:style w:type="table" w:default="1" w:styleId="4">
+  <w:style w:type="table" w:default="1" w:styleId="6">
     <w:name w:val="Normal Table"/>
     <w:semiHidden/>
     <w:uiPriority w:val="0"/>

</xml_diff>